<commit_message>
group  error code by feature
</commit_message>
<xml_diff>
--- a/doc/api/errorCode.docx
+++ b/doc/api/errorCode.docx
@@ -4,7 +4,7 @@
   <w:body>
     <w:tbl>
       <w:tblPr>
-        <w:tblpPr w:leftFromText="180" w:rightFromText="180" w:vertAnchor="text" w:horzAnchor="page" w:tblpX="1189" w:tblpY="1017"/>
+        <w:tblpPr w:leftFromText="180" w:rightFromText="180" w:vertAnchor="text" w:horzAnchor="page" w:tblpX="1189" w:tblpY="2209"/>
         <w:tblOverlap w:val="never"/>
         <w:tblW w:w="10439" w:type="dxa"/>
         <w:tblBorders>
@@ -688,13 +688,6 @@
                 <w:szCs w:val="28"/>
               </w:rPr>
             </w:pPr>
-            <w:r>
-              <w:rPr>
-                <w:sz w:val="28"/>
-                <w:szCs w:val="28"/>
-              </w:rPr>
-              <w:t>10007</w:t>
-            </w:r>
           </w:p>
         </w:tc>
         <w:tc>
@@ -708,13 +701,6 @@
                 <w:szCs w:val="28"/>
               </w:rPr>
             </w:pPr>
-            <w:r>
-              <w:rPr>
-                <w:sz w:val="28"/>
-                <w:szCs w:val="28"/>
-              </w:rPr>
-              <w:t xml:space="preserve">Can’t create image upload path </w:t>
-            </w:r>
           </w:p>
         </w:tc>
         <w:tc>
@@ -729,14 +715,6 @@
                 <w:szCs w:val="28"/>
               </w:rPr>
             </w:pPr>
-            <w:r>
-              <w:rPr>
-                <w:rFonts w:hint="eastAsia"/>
-                <w:sz w:val="28"/>
-                <w:szCs w:val="28"/>
-              </w:rPr>
-              <w:t>服务器创建图片路径错误</w:t>
-            </w:r>
           </w:p>
         </w:tc>
       </w:tr>
@@ -748,19 +726,10 @@
           <w:p>
             <w:pPr>
               <w:rPr>
-                <w:rFonts w:hint="eastAsia"/>
-                <w:sz w:val="28"/>
-                <w:szCs w:val="28"/>
-              </w:rPr>
-            </w:pPr>
-            <w:r>
-              <w:rPr>
-                <w:rFonts w:hint="eastAsia"/>
-                <w:sz w:val="28"/>
-                <w:szCs w:val="28"/>
-              </w:rPr>
-              <w:t>10008</w:t>
-            </w:r>
+                <w:sz w:val="28"/>
+                <w:szCs w:val="28"/>
+              </w:rPr>
+            </w:pPr>
           </w:p>
         </w:tc>
         <w:tc>
@@ -774,6 +743,221 @@
                 <w:szCs w:val="28"/>
               </w:rPr>
             </w:pPr>
+          </w:p>
+        </w:tc>
+        <w:tc>
+          <w:tcPr>
+            <w:tcW w:w="4094" w:type="dxa"/>
+          </w:tcPr>
+          <w:p>
+            <w:pPr>
+              <w:rPr>
+                <w:rFonts w:hint="eastAsia"/>
+                <w:sz w:val="28"/>
+                <w:szCs w:val="28"/>
+              </w:rPr>
+            </w:pPr>
+          </w:p>
+        </w:tc>
+      </w:tr>
+      <w:tr>
+        <w:tc>
+          <w:tcPr>
+            <w:tcW w:w="2129" w:type="dxa"/>
+          </w:tcPr>
+          <w:p>
+            <w:pPr>
+              <w:rPr>
+                <w:sz w:val="28"/>
+                <w:szCs w:val="28"/>
+              </w:rPr>
+            </w:pPr>
+          </w:p>
+        </w:tc>
+        <w:tc>
+          <w:tcPr>
+            <w:tcW w:w="4216" w:type="dxa"/>
+          </w:tcPr>
+          <w:p>
+            <w:pPr>
+              <w:rPr>
+                <w:sz w:val="28"/>
+                <w:szCs w:val="28"/>
+              </w:rPr>
+            </w:pPr>
+          </w:p>
+        </w:tc>
+        <w:tc>
+          <w:tcPr>
+            <w:tcW w:w="4094" w:type="dxa"/>
+          </w:tcPr>
+          <w:p>
+            <w:pPr>
+              <w:rPr>
+                <w:rFonts w:hint="eastAsia"/>
+                <w:sz w:val="28"/>
+                <w:szCs w:val="28"/>
+              </w:rPr>
+            </w:pPr>
+          </w:p>
+        </w:tc>
+      </w:tr>
+      <w:tr>
+        <w:tc>
+          <w:tcPr>
+            <w:tcW w:w="2129" w:type="dxa"/>
+          </w:tcPr>
+          <w:p>
+            <w:pPr>
+              <w:rPr>
+                <w:sz w:val="28"/>
+                <w:szCs w:val="28"/>
+              </w:rPr>
+            </w:pPr>
+          </w:p>
+        </w:tc>
+        <w:tc>
+          <w:tcPr>
+            <w:tcW w:w="4216" w:type="dxa"/>
+          </w:tcPr>
+          <w:p>
+            <w:pPr>
+              <w:rPr>
+                <w:sz w:val="28"/>
+                <w:szCs w:val="28"/>
+              </w:rPr>
+            </w:pPr>
+          </w:p>
+        </w:tc>
+        <w:tc>
+          <w:tcPr>
+            <w:tcW w:w="4094" w:type="dxa"/>
+          </w:tcPr>
+          <w:p>
+            <w:pPr>
+              <w:rPr>
+                <w:rFonts w:hint="eastAsia"/>
+                <w:sz w:val="28"/>
+                <w:szCs w:val="28"/>
+              </w:rPr>
+            </w:pPr>
+          </w:p>
+        </w:tc>
+      </w:tr>
+      <w:tr>
+        <w:tc>
+          <w:tcPr>
+            <w:tcW w:w="2129" w:type="dxa"/>
+          </w:tcPr>
+          <w:p>
+            <w:pPr>
+              <w:rPr>
+                <w:sz w:val="28"/>
+                <w:szCs w:val="28"/>
+              </w:rPr>
+            </w:pPr>
+            <w:r>
+              <w:rPr>
+                <w:rFonts w:hint="eastAsia"/>
+                <w:sz w:val="28"/>
+                <w:szCs w:val="28"/>
+              </w:rPr>
+              <w:t>2</w:t>
+            </w:r>
+            <w:r>
+              <w:rPr>
+                <w:sz w:val="28"/>
+                <w:szCs w:val="28"/>
+              </w:rPr>
+              <w:t>0007</w:t>
+            </w:r>
+          </w:p>
+        </w:tc>
+        <w:tc>
+          <w:tcPr>
+            <w:tcW w:w="4216" w:type="dxa"/>
+          </w:tcPr>
+          <w:p>
+            <w:pPr>
+              <w:rPr>
+                <w:sz w:val="28"/>
+                <w:szCs w:val="28"/>
+              </w:rPr>
+            </w:pPr>
+            <w:r>
+              <w:rPr>
+                <w:sz w:val="28"/>
+                <w:szCs w:val="28"/>
+              </w:rPr>
+              <w:t xml:space="preserve">Can’t create image upload path </w:t>
+            </w:r>
+          </w:p>
+        </w:tc>
+        <w:tc>
+          <w:tcPr>
+            <w:tcW w:w="4094" w:type="dxa"/>
+          </w:tcPr>
+          <w:p>
+            <w:pPr>
+              <w:rPr>
+                <w:sz w:val="28"/>
+                <w:szCs w:val="28"/>
+              </w:rPr>
+            </w:pPr>
+            <w:r>
+              <w:rPr>
+                <w:rFonts w:hint="eastAsia"/>
+                <w:sz w:val="28"/>
+                <w:szCs w:val="28"/>
+              </w:rPr>
+              <w:t>服务器创建图片路径错误</w:t>
+            </w:r>
+          </w:p>
+        </w:tc>
+      </w:tr>
+      <w:tr>
+        <w:tc>
+          <w:tcPr>
+            <w:tcW w:w="2129" w:type="dxa"/>
+          </w:tcPr>
+          <w:p>
+            <w:pPr>
+              <w:rPr>
+                <w:sz w:val="28"/>
+                <w:szCs w:val="28"/>
+              </w:rPr>
+            </w:pPr>
+            <w:r>
+              <w:rPr>
+                <w:rFonts w:hint="eastAsia"/>
+                <w:sz w:val="28"/>
+                <w:szCs w:val="28"/>
+              </w:rPr>
+              <w:t>2</w:t>
+            </w:r>
+            <w:bookmarkStart w:id="0" w:name="_GoBack"/>
+            <w:bookmarkEnd w:id="0"/>
+            <w:r>
+              <w:rPr>
+                <w:rFonts w:hint="eastAsia"/>
+                <w:sz w:val="28"/>
+                <w:szCs w:val="28"/>
+              </w:rPr>
+              <w:t>0008</w:t>
+            </w:r>
+          </w:p>
+        </w:tc>
+        <w:tc>
+          <w:tcPr>
+            <w:tcW w:w="4216" w:type="dxa"/>
+          </w:tcPr>
+          <w:p>
+            <w:pPr>
+              <w:rPr>
+                <w:sz w:val="28"/>
+                <w:szCs w:val="28"/>
+              </w:rPr>
+            </w:pPr>
             <w:r>
               <w:rPr>
                 <w:rFonts w:hint="eastAsia"/>
@@ -809,7 +993,6 @@
           <w:p>
             <w:pPr>
               <w:rPr>
-                <w:rFonts w:hint="eastAsia"/>
                 <w:sz w:val="28"/>
                 <w:szCs w:val="28"/>
               </w:rPr>
@@ -827,13 +1010,108 @@
       </w:tr>
     </w:tbl>
     <w:p/>
-    <w:p/>
+    <w:p>
+      <w:pPr>
+        <w:rPr>
+          <w:rFonts w:hint="eastAsia"/>
+        </w:rPr>
+      </w:pPr>
+      <w:r>
+        <w:rPr>
+          <w:rFonts w:hint="eastAsia"/>
+        </w:rPr>
+        <w:t>10000</w:t>
+      </w:r>
+      <w:r>
+        <w:t>—</w:t>
+      </w:r>
+      <w:r>
+        <w:rPr>
+          <w:rFonts w:hint="eastAsia"/>
+        </w:rPr>
+        <w:t>用户相关</w:t>
+      </w:r>
+    </w:p>
+    <w:p>
+      <w:pPr>
+        <w:rPr>
+          <w:rFonts w:hint="eastAsia"/>
+        </w:rPr>
+      </w:pPr>
+      <w:r>
+        <w:rPr>
+          <w:rFonts w:hint="eastAsia"/>
+        </w:rPr>
+        <w:t>20000</w:t>
+      </w:r>
+      <w:r>
+        <w:rPr>
+          <w:rFonts w:hint="eastAsia"/>
+        </w:rPr>
+        <w:t>—图片相关</w:t>
+      </w:r>
+    </w:p>
+    <w:p>
+      <w:pPr>
+        <w:rPr>
+          <w:rFonts w:hint="eastAsia"/>
+        </w:rPr>
+      </w:pPr>
+      <w:r>
+        <w:rPr>
+          <w:rFonts w:hint="eastAsia"/>
+        </w:rPr>
+        <w:t>30000</w:t>
+      </w:r>
+      <w:r>
+        <w:rPr>
+          <w:rFonts w:hint="eastAsia"/>
+        </w:rPr>
+        <w:t>—商品相关</w:t>
+      </w:r>
+    </w:p>
+    <w:p>
+      <w:pPr>
+        <w:rPr>
+          <w:rFonts w:hint="eastAsia"/>
+        </w:rPr>
+      </w:pPr>
+      <w:r>
+        <w:rPr>
+          <w:rFonts w:hint="eastAsia"/>
+        </w:rPr>
+        <w:t>40000</w:t>
+      </w:r>
+      <w:r>
+        <w:rPr>
+          <w:rFonts w:hint="eastAsia"/>
+        </w:rPr>
+        <w:t>—商品咨询相关</w:t>
+      </w:r>
+    </w:p>
+    <w:p>
+      <w:pPr>
+        <w:rPr>
+          <w:rFonts w:hint="eastAsia"/>
+        </w:rPr>
+      </w:pPr>
+      <w:r>
+        <w:rPr>
+          <w:rFonts w:hint="eastAsia"/>
+        </w:rPr>
+        <w:t>50000</w:t>
+      </w:r>
+      <w:r>
+        <w:rPr>
+          <w:rFonts w:hint="eastAsia"/>
+        </w:rPr>
+        <w:t>—私信相关</w:t>
+      </w:r>
+    </w:p>
     <w:p>
       <w:r>
         <w:br w:type="textWrapping" w:clear="all"/>
       </w:r>
-      <w:bookmarkStart w:id="0" w:name="_GoBack"/>
-      <w:bookmarkEnd w:id="0"/>
     </w:p>
     <w:sectPr>
       <w:pgSz w:w="11900" w:h="16840"/>

</xml_diff>